<commit_message>
Added topics for each week for sed500.
</commit_message>
<xml_diff>
--- a/sed500/SED500Addenda.docx
+++ b/sed500/SED500Addenda.docx
@@ -398,6 +398,8 @@
       <w:r>
         <w:rPr>
           <w:rFonts w:ascii="Arial" w:eastAsia="Arial" w:hAnsi="Arial" w:cs="Arial"/>
+          <w:b/>
+          <w:bCs/>
           <w:sz w:val="24"/>
           <w:szCs w:val="24"/>
         </w:rPr>
@@ -442,15 +444,13 @@
           <w:b/>
           <w:sz w:val="24"/>
           <w:szCs w:val="24"/>
-          <w:lang w:val="fr-FR"/>
-        </w:rPr>
-      </w:pPr>
-      <w:r>
-        <w:rPr>
-          <w:rFonts w:ascii="Arial" w:eastAsia="Arial" w:hAnsi="Arial" w:cs="Arial"/>
-          <w:sz w:val="24"/>
-          <w:szCs w:val="24"/>
-          <w:lang w:val="fr-FR"/>
+        </w:rPr>
+      </w:pPr>
+      <w:r>
+        <w:rPr>
+          <w:rFonts w:ascii="Arial" w:eastAsia="Arial" w:hAnsi="Arial" w:cs="Arial"/>
+          <w:sz w:val="24"/>
+          <w:szCs w:val="24"/>
         </w:rPr>
         <w:t xml:space="preserve">E-mail: </w:t>
       </w:r>
@@ -459,7 +459,6 @@
           <w:rFonts w:ascii="Arial" w:eastAsia="Arial" w:hAnsi="Arial" w:cs="Arial"/>
           <w:sz w:val="24"/>
           <w:szCs w:val="24"/>
-          <w:lang w:val="fr-FR"/>
         </w:rPr>
         <w:t>miguel.watler@senecacollege.ca</w:t>
       </w:r>
@@ -469,7 +468,6 @@
           <w:b/>
           <w:sz w:val="24"/>
           <w:szCs w:val="24"/>
-          <w:lang w:val="fr-FR"/>
         </w:rPr>
         <w:tab/>
       </w:r>
@@ -478,7 +476,6 @@
           <w:rFonts w:ascii="Arial" w:eastAsia="Arial" w:hAnsi="Arial" w:cs="Arial"/>
           <w:sz w:val="24"/>
           <w:szCs w:val="24"/>
-          <w:lang w:val="fr-FR"/>
         </w:rPr>
         <w:t>Ext</w:t>
       </w:r>
@@ -488,7 +485,6 @@
           <w:b/>
           <w:sz w:val="24"/>
           <w:szCs w:val="24"/>
-          <w:lang w:val="fr-FR"/>
         </w:rPr>
         <w:t>.</w:t>
       </w:r>
@@ -537,7 +533,7 @@
           <w:sz w:val="24"/>
           <w:szCs w:val="24"/>
         </w:rPr>
-        <w:t>Monday 9:50am-11:35am, Thursday 9:50am-11:35am</w:t>
+        <w:t>…</w:t>
       </w:r>
     </w:p>
     <w:p>
@@ -619,18 +615,8 @@
           <w:sz w:val="24"/>
           <w:szCs w:val="24"/>
         </w:rPr>
-        <w:t xml:space="preserve">Kathy </w:t>
-      </w:r>
-      <w:proofErr w:type="spellStart"/>
-      <w:r>
-        <w:rPr>
-          <w:rFonts w:ascii="Arial" w:eastAsia="Arial" w:hAnsi="Arial" w:cs="Arial"/>
-          <w:sz w:val="24"/>
-          <w:szCs w:val="24"/>
-        </w:rPr>
-        <w:t>Dumanski</w:t>
-      </w:r>
-      <w:proofErr w:type="spellEnd"/>
+        <w:t>Kathy Dumanski</w:t>
+      </w:r>
       <w:r>
         <w:rPr>
           <w:rFonts w:ascii="Arial" w:eastAsia="Arial" w:hAnsi="Arial" w:cs="Arial"/>
@@ -1216,16 +1202,16 @@
         <w:tblLook w:val="04A0" w:firstRow="1" w:lastRow="0" w:firstColumn="1" w:lastColumn="0" w:noHBand="0" w:noVBand="1"/>
       </w:tblPr>
       <w:tblGrid>
-        <w:gridCol w:w="2085"/>
-        <w:gridCol w:w="2272"/>
-        <w:gridCol w:w="2158"/>
-        <w:gridCol w:w="2146"/>
-        <w:gridCol w:w="2404"/>
+        <w:gridCol w:w="2037"/>
+        <w:gridCol w:w="2406"/>
+        <w:gridCol w:w="2136"/>
+        <w:gridCol w:w="2138"/>
+        <w:gridCol w:w="2348"/>
       </w:tblGrid>
       <w:tr>
         <w:tc>
           <w:tcPr>
-            <w:tcW w:w="2085" w:type="dxa"/>
+            <w:tcW w:w="2037" w:type="dxa"/>
           </w:tcPr>
           <w:p>
             <w:pPr>
@@ -1251,7 +1237,7 @@
         </w:tc>
         <w:tc>
           <w:tcPr>
-            <w:tcW w:w="2272" w:type="dxa"/>
+            <w:tcW w:w="2406" w:type="dxa"/>
           </w:tcPr>
           <w:p>
             <w:pPr>
@@ -1277,7 +1263,7 @@
         </w:tc>
         <w:tc>
           <w:tcPr>
-            <w:tcW w:w="2158" w:type="dxa"/>
+            <w:tcW w:w="2136" w:type="dxa"/>
           </w:tcPr>
           <w:p>
             <w:pPr>
@@ -1303,7 +1289,7 @@
         </w:tc>
         <w:tc>
           <w:tcPr>
-            <w:tcW w:w="2146" w:type="dxa"/>
+            <w:tcW w:w="2138" w:type="dxa"/>
           </w:tcPr>
           <w:p>
             <w:pPr>
@@ -1329,7 +1315,7 @@
         </w:tc>
         <w:tc>
           <w:tcPr>
-            <w:tcW w:w="2404" w:type="dxa"/>
+            <w:tcW w:w="2348" w:type="dxa"/>
           </w:tcPr>
           <w:p>
             <w:pPr>
@@ -1360,7 +1346,7 @@
         </w:trPr>
         <w:tc>
           <w:tcPr>
-            <w:tcW w:w="2085" w:type="dxa"/>
+            <w:tcW w:w="2037" w:type="dxa"/>
           </w:tcPr>
           <w:p>
             <w:pPr>
@@ -1398,7 +1384,7 @@
         </w:tc>
         <w:tc>
           <w:tcPr>
-            <w:tcW w:w="2272" w:type="dxa"/>
+            <w:tcW w:w="2406" w:type="dxa"/>
           </w:tcPr>
           <w:p>
             <w:pPr>
@@ -1411,43 +1397,88 @@
                 <w:szCs w:val="24"/>
               </w:rPr>
             </w:pPr>
-          </w:p>
-        </w:tc>
-        <w:tc>
-          <w:tcPr>
-            <w:tcW w:w="2158" w:type="dxa"/>
-          </w:tcPr>
-          <w:p>
-            <w:pPr>
-              <w:ind w:right="376"/>
-              <w:rPr>
-                <w:rFonts w:ascii="Arial" w:hAnsi="Arial" w:cs="Arial"/>
-                <w:b/>
-                <w:sz w:val="24"/>
-                <w:szCs w:val="24"/>
-              </w:rPr>
-            </w:pPr>
-          </w:p>
-        </w:tc>
-        <w:tc>
-          <w:tcPr>
-            <w:tcW w:w="2146" w:type="dxa"/>
-          </w:tcPr>
-          <w:p>
-            <w:pPr>
-              <w:ind w:right="376"/>
-              <w:rPr>
-                <w:rFonts w:ascii="Arial" w:hAnsi="Arial" w:cs="Arial"/>
-                <w:b/>
-                <w:sz w:val="24"/>
-                <w:szCs w:val="24"/>
-              </w:rPr>
-            </w:pPr>
-          </w:p>
-        </w:tc>
-        <w:tc>
-          <w:tcPr>
-            <w:tcW w:w="2404" w:type="dxa"/>
+            <w:r>
+              <w:rPr>
+                <w:rFonts w:ascii="Arial" w:hAnsi="Arial" w:cs="Arial"/>
+                <w:b/>
+                <w:sz w:val="24"/>
+                <w:szCs w:val="24"/>
+              </w:rPr>
+              <w:t xml:space="preserve">Introduction, </w:t>
+            </w:r>
+            <w:r>
+              <w:rPr>
+                <w:rFonts w:ascii="Arial" w:hAnsi="Arial" w:cs="Arial"/>
+                <w:b/>
+                <w:sz w:val="24"/>
+                <w:szCs w:val="24"/>
+              </w:rPr>
+              <w:t>Business Case</w:t>
+            </w:r>
+          </w:p>
+        </w:tc>
+        <w:tc>
+          <w:tcPr>
+            <w:tcW w:w="2136" w:type="dxa"/>
+          </w:tcPr>
+          <w:p>
+            <w:pPr>
+              <w:ind w:right="376"/>
+              <w:rPr>
+                <w:rFonts w:ascii="Arial" w:hAnsi="Arial" w:cs="Arial"/>
+                <w:b/>
+                <w:sz w:val="24"/>
+                <w:szCs w:val="24"/>
+              </w:rPr>
+            </w:pPr>
+            <w:r>
+              <w:rPr>
+                <w:rFonts w:ascii="Arial" w:hAnsi="Arial" w:cs="Arial"/>
+                <w:b/>
+                <w:sz w:val="24"/>
+                <w:szCs w:val="24"/>
+              </w:rPr>
+              <w:t>S/W Arch’s Handbook</w:t>
+            </w:r>
+            <w:r>
+              <w:rPr>
+                <w:rFonts w:ascii="Arial" w:hAnsi="Arial" w:cs="Arial"/>
+                <w:b/>
+                <w:sz w:val="24"/>
+                <w:szCs w:val="24"/>
+              </w:rPr>
+              <w:t xml:space="preserve"> </w:t>
+            </w:r>
+            <w:r>
+              <w:rPr>
+                <w:rFonts w:ascii="Arial" w:hAnsi="Arial" w:cs="Arial"/>
+                <w:b/>
+                <w:sz w:val="24"/>
+                <w:szCs w:val="24"/>
+              </w:rPr>
+              <w:t>Ch 3</w:t>
+            </w:r>
+          </w:p>
+        </w:tc>
+        <w:tc>
+          <w:tcPr>
+            <w:tcW w:w="2138" w:type="dxa"/>
+          </w:tcPr>
+          <w:p>
+            <w:pPr>
+              <w:ind w:right="376"/>
+              <w:rPr>
+                <w:rFonts w:ascii="Arial" w:hAnsi="Arial" w:cs="Arial"/>
+                <w:b/>
+                <w:sz w:val="24"/>
+                <w:szCs w:val="24"/>
+              </w:rPr>
+            </w:pPr>
+          </w:p>
+        </w:tc>
+        <w:tc>
+          <w:tcPr>
+            <w:tcW w:w="2348" w:type="dxa"/>
           </w:tcPr>
           <w:p>
             <w:pPr>
@@ -1468,7 +1499,7 @@
         </w:trPr>
         <w:tc>
           <w:tcPr>
-            <w:tcW w:w="2085" w:type="dxa"/>
+            <w:tcW w:w="2037" w:type="dxa"/>
           </w:tcPr>
           <w:p>
             <w:pPr>
@@ -1506,7 +1537,7 @@
         </w:tc>
         <w:tc>
           <w:tcPr>
-            <w:tcW w:w="2272" w:type="dxa"/>
+            <w:tcW w:w="2406" w:type="dxa"/>
           </w:tcPr>
           <w:p>
             <w:pPr>
@@ -1519,43 +1550,101 @@
                 <w:szCs w:val="24"/>
               </w:rPr>
             </w:pPr>
-          </w:p>
-        </w:tc>
-        <w:tc>
-          <w:tcPr>
-            <w:tcW w:w="2158" w:type="dxa"/>
-          </w:tcPr>
-          <w:p>
-            <w:pPr>
-              <w:ind w:right="376"/>
-              <w:rPr>
-                <w:rFonts w:ascii="Arial" w:hAnsi="Arial" w:cs="Arial"/>
-                <w:b/>
-                <w:sz w:val="24"/>
-                <w:szCs w:val="24"/>
-              </w:rPr>
-            </w:pPr>
-          </w:p>
-        </w:tc>
-        <w:tc>
-          <w:tcPr>
-            <w:tcW w:w="2146" w:type="dxa"/>
-          </w:tcPr>
-          <w:p>
-            <w:pPr>
-              <w:ind w:right="376"/>
-              <w:rPr>
-                <w:rFonts w:ascii="Arial" w:hAnsi="Arial" w:cs="Arial"/>
-                <w:b/>
-                <w:sz w:val="24"/>
-                <w:szCs w:val="24"/>
-              </w:rPr>
-            </w:pPr>
-          </w:p>
-        </w:tc>
-        <w:tc>
-          <w:tcPr>
-            <w:tcW w:w="2404" w:type="dxa"/>
+            <w:r>
+              <w:rPr>
+                <w:rFonts w:ascii="Arial" w:hAnsi="Arial" w:cs="Arial"/>
+                <w:b/>
+                <w:sz w:val="24"/>
+                <w:szCs w:val="24"/>
+              </w:rPr>
+              <w:t>Requirements</w:t>
+            </w:r>
+            <w:r>
+              <w:rPr>
+                <w:rFonts w:ascii="Arial" w:hAnsi="Arial" w:cs="Arial"/>
+                <w:b/>
+                <w:sz w:val="24"/>
+                <w:szCs w:val="24"/>
+              </w:rPr>
+              <w:t>/ Scope</w:t>
+            </w:r>
+          </w:p>
+        </w:tc>
+        <w:tc>
+          <w:tcPr>
+            <w:tcW w:w="2136" w:type="dxa"/>
+          </w:tcPr>
+          <w:p>
+            <w:pPr>
+              <w:ind w:right="376"/>
+              <w:rPr>
+                <w:rFonts w:ascii="Arial" w:hAnsi="Arial" w:cs="Arial"/>
+                <w:b/>
+                <w:sz w:val="24"/>
+                <w:szCs w:val="24"/>
+              </w:rPr>
+            </w:pPr>
+            <w:r>
+              <w:rPr>
+                <w:rFonts w:ascii="Arial" w:hAnsi="Arial" w:cs="Arial"/>
+                <w:b/>
+                <w:sz w:val="24"/>
+                <w:szCs w:val="24"/>
+              </w:rPr>
+              <w:t>Beginning SE Ch 4</w:t>
+            </w:r>
+          </w:p>
+          <w:p>
+            <w:pPr>
+              <w:ind w:right="376"/>
+              <w:rPr>
+                <w:rFonts w:ascii="Arial" w:hAnsi="Arial" w:cs="Arial"/>
+                <w:b/>
+                <w:sz w:val="24"/>
+                <w:szCs w:val="24"/>
+              </w:rPr>
+            </w:pPr>
+          </w:p>
+          <w:p>
+            <w:pPr>
+              <w:ind w:right="376"/>
+              <w:rPr>
+                <w:rFonts w:ascii="Arial" w:hAnsi="Arial" w:cs="Arial"/>
+                <w:b/>
+                <w:sz w:val="24"/>
+                <w:szCs w:val="24"/>
+              </w:rPr>
+            </w:pPr>
+            <w:r>
+              <w:rPr>
+                <w:rFonts w:ascii="Arial" w:hAnsi="Arial" w:cs="Arial"/>
+                <w:b/>
+                <w:sz w:val="24"/>
+                <w:szCs w:val="24"/>
+              </w:rPr>
+              <w:t>S/W Arch’s Handbook Ch 3</w:t>
+            </w:r>
+          </w:p>
+        </w:tc>
+        <w:tc>
+          <w:tcPr>
+            <w:tcW w:w="2138" w:type="dxa"/>
+          </w:tcPr>
+          <w:p>
+            <w:pPr>
+              <w:ind w:right="376"/>
+              <w:rPr>
+                <w:rFonts w:ascii="Arial" w:hAnsi="Arial" w:cs="Arial"/>
+                <w:b/>
+                <w:sz w:val="24"/>
+                <w:szCs w:val="24"/>
+              </w:rPr>
+            </w:pPr>
+          </w:p>
+        </w:tc>
+        <w:tc>
+          <w:tcPr>
+            <w:tcW w:w="2348" w:type="dxa"/>
           </w:tcPr>
           <w:p>
             <w:pPr>
@@ -1576,7 +1665,7 @@
         </w:trPr>
         <w:tc>
           <w:tcPr>
-            <w:tcW w:w="2085" w:type="dxa"/>
+            <w:tcW w:w="2037" w:type="dxa"/>
           </w:tcPr>
           <w:p>
             <w:pPr>
@@ -1614,7 +1703,7 @@
         </w:tc>
         <w:tc>
           <w:tcPr>
-            <w:tcW w:w="2272" w:type="dxa"/>
+            <w:tcW w:w="2406" w:type="dxa"/>
           </w:tcPr>
           <w:p>
             <w:pPr>
@@ -1627,43 +1716,110 @@
                 <w:szCs w:val="24"/>
               </w:rPr>
             </w:pPr>
-          </w:p>
-        </w:tc>
-        <w:tc>
-          <w:tcPr>
-            <w:tcW w:w="2158" w:type="dxa"/>
-          </w:tcPr>
-          <w:p>
-            <w:pPr>
-              <w:ind w:right="376"/>
-              <w:rPr>
-                <w:rFonts w:ascii="Arial" w:hAnsi="Arial" w:cs="Arial"/>
-                <w:b/>
-                <w:sz w:val="24"/>
-                <w:szCs w:val="24"/>
-              </w:rPr>
-            </w:pPr>
-          </w:p>
-        </w:tc>
-        <w:tc>
-          <w:tcPr>
-            <w:tcW w:w="2146" w:type="dxa"/>
-          </w:tcPr>
-          <w:p>
-            <w:pPr>
-              <w:ind w:right="376"/>
-              <w:rPr>
-                <w:rFonts w:ascii="Arial" w:hAnsi="Arial" w:cs="Arial"/>
-                <w:b/>
-                <w:sz w:val="24"/>
-                <w:szCs w:val="24"/>
-              </w:rPr>
-            </w:pPr>
-          </w:p>
-        </w:tc>
-        <w:tc>
-          <w:tcPr>
-            <w:tcW w:w="2404" w:type="dxa"/>
+            <w:r>
+              <w:rPr>
+                <w:rFonts w:ascii="Arial" w:hAnsi="Arial" w:cs="Arial"/>
+                <w:b/>
+                <w:sz w:val="24"/>
+                <w:szCs w:val="24"/>
+              </w:rPr>
+              <w:t>High-Level Design</w:t>
+            </w:r>
+          </w:p>
+        </w:tc>
+        <w:tc>
+          <w:tcPr>
+            <w:tcW w:w="2136" w:type="dxa"/>
+          </w:tcPr>
+          <w:p>
+            <w:pPr>
+              <w:ind w:right="376"/>
+              <w:rPr>
+                <w:rFonts w:ascii="Arial" w:hAnsi="Arial" w:cs="Arial"/>
+                <w:b/>
+                <w:sz w:val="24"/>
+                <w:szCs w:val="24"/>
+              </w:rPr>
+            </w:pPr>
+            <w:r>
+              <w:rPr>
+                <w:rFonts w:ascii="Arial" w:hAnsi="Arial" w:cs="Arial"/>
+                <w:b/>
+                <w:sz w:val="24"/>
+                <w:szCs w:val="24"/>
+              </w:rPr>
+              <w:t xml:space="preserve">Beginning SE Ch </w:t>
+            </w:r>
+            <w:r>
+              <w:rPr>
+                <w:rFonts w:ascii="Arial" w:hAnsi="Arial" w:cs="Arial"/>
+                <w:b/>
+                <w:sz w:val="24"/>
+                <w:szCs w:val="24"/>
+              </w:rPr>
+              <w:t>5</w:t>
+            </w:r>
+          </w:p>
+          <w:p>
+            <w:pPr>
+              <w:ind w:right="376"/>
+              <w:rPr>
+                <w:rFonts w:ascii="Arial" w:hAnsi="Arial" w:cs="Arial"/>
+                <w:b/>
+                <w:sz w:val="24"/>
+                <w:szCs w:val="24"/>
+              </w:rPr>
+            </w:pPr>
+          </w:p>
+          <w:p>
+            <w:pPr>
+              <w:ind w:right="376"/>
+              <w:rPr>
+                <w:rFonts w:ascii="Arial" w:hAnsi="Arial" w:cs="Arial"/>
+                <w:b/>
+                <w:sz w:val="24"/>
+                <w:szCs w:val="24"/>
+              </w:rPr>
+            </w:pPr>
+            <w:r>
+              <w:rPr>
+                <w:rFonts w:ascii="Arial" w:hAnsi="Arial" w:cs="Arial"/>
+                <w:b/>
+                <w:sz w:val="24"/>
+                <w:szCs w:val="24"/>
+              </w:rPr>
+              <w:t xml:space="preserve">S/W Arch’s Handbook Ch </w:t>
+            </w:r>
+            <w:r>
+              <w:rPr>
+                <w:rFonts w:ascii="Arial" w:hAnsi="Arial" w:cs="Arial"/>
+                <w:b/>
+                <w:sz w:val="24"/>
+                <w:szCs w:val="24"/>
+              </w:rPr>
+              <w:t>5</w:t>
+            </w:r>
+          </w:p>
+        </w:tc>
+        <w:tc>
+          <w:tcPr>
+            <w:tcW w:w="2138" w:type="dxa"/>
+          </w:tcPr>
+          <w:p>
+            <w:pPr>
+              <w:ind w:right="376"/>
+              <w:rPr>
+                <w:rFonts w:ascii="Arial" w:hAnsi="Arial" w:cs="Arial"/>
+                <w:b/>
+                <w:sz w:val="24"/>
+                <w:szCs w:val="24"/>
+              </w:rPr>
+            </w:pPr>
+          </w:p>
+        </w:tc>
+        <w:tc>
+          <w:tcPr>
+            <w:tcW w:w="2348" w:type="dxa"/>
           </w:tcPr>
           <w:p>
             <w:pPr>
@@ -1688,7 +1844,7 @@
         </w:trPr>
         <w:tc>
           <w:tcPr>
-            <w:tcW w:w="2085" w:type="dxa"/>
+            <w:tcW w:w="2037" w:type="dxa"/>
           </w:tcPr>
           <w:p>
             <w:pPr>
@@ -1726,7 +1882,7 @@
         </w:tc>
         <w:tc>
           <w:tcPr>
-            <w:tcW w:w="2272" w:type="dxa"/>
+            <w:tcW w:w="2406" w:type="dxa"/>
           </w:tcPr>
           <w:p>
             <w:pPr>
@@ -1739,43 +1895,128 @@
                 <w:szCs w:val="24"/>
               </w:rPr>
             </w:pPr>
-          </w:p>
-        </w:tc>
-        <w:tc>
-          <w:tcPr>
-            <w:tcW w:w="2158" w:type="dxa"/>
-          </w:tcPr>
-          <w:p>
-            <w:pPr>
-              <w:ind w:right="376"/>
-              <w:rPr>
-                <w:rFonts w:ascii="Arial" w:hAnsi="Arial" w:cs="Arial"/>
-                <w:b/>
-                <w:sz w:val="24"/>
-                <w:szCs w:val="24"/>
-              </w:rPr>
-            </w:pPr>
-          </w:p>
-        </w:tc>
-        <w:tc>
-          <w:tcPr>
-            <w:tcW w:w="2146" w:type="dxa"/>
-          </w:tcPr>
-          <w:p>
-            <w:pPr>
-              <w:ind w:right="376"/>
-              <w:rPr>
-                <w:rFonts w:ascii="Arial" w:hAnsi="Arial" w:cs="Arial"/>
-                <w:b/>
-                <w:sz w:val="24"/>
-                <w:szCs w:val="24"/>
-              </w:rPr>
-            </w:pPr>
-          </w:p>
-        </w:tc>
-        <w:tc>
-          <w:tcPr>
-            <w:tcW w:w="2404" w:type="dxa"/>
+            <w:r>
+              <w:rPr>
+                <w:rFonts w:ascii="Arial" w:hAnsi="Arial" w:cs="Arial"/>
+                <w:b/>
+                <w:sz w:val="24"/>
+                <w:szCs w:val="24"/>
+              </w:rPr>
+              <w:t>High-Level Design</w:t>
+            </w:r>
+            <w:r>
+              <w:rPr>
+                <w:rFonts w:ascii="Arial" w:hAnsi="Arial" w:cs="Arial"/>
+                <w:b/>
+                <w:sz w:val="24"/>
+                <w:szCs w:val="24"/>
+              </w:rPr>
+              <w:t>, cont’d</w:t>
+            </w:r>
+          </w:p>
+        </w:tc>
+        <w:tc>
+          <w:tcPr>
+            <w:tcW w:w="2136" w:type="dxa"/>
+          </w:tcPr>
+          <w:p>
+            <w:pPr>
+              <w:ind w:right="376"/>
+              <w:rPr>
+                <w:rFonts w:ascii="Arial" w:hAnsi="Arial" w:cs="Arial"/>
+                <w:b/>
+                <w:sz w:val="24"/>
+                <w:szCs w:val="24"/>
+              </w:rPr>
+            </w:pPr>
+            <w:r>
+              <w:rPr>
+                <w:rFonts w:ascii="Arial" w:hAnsi="Arial" w:cs="Arial"/>
+                <w:b/>
+                <w:sz w:val="24"/>
+                <w:szCs w:val="24"/>
+              </w:rPr>
+              <w:t xml:space="preserve">Beginning SE Ch </w:t>
+            </w:r>
+            <w:r>
+              <w:rPr>
+                <w:rFonts w:ascii="Arial" w:hAnsi="Arial" w:cs="Arial"/>
+                <w:b/>
+                <w:sz w:val="24"/>
+                <w:szCs w:val="24"/>
+              </w:rPr>
+              <w:t>5</w:t>
+            </w:r>
+          </w:p>
+          <w:p>
+            <w:pPr>
+              <w:ind w:right="376"/>
+              <w:rPr>
+                <w:rFonts w:ascii="Arial" w:hAnsi="Arial" w:cs="Arial"/>
+                <w:b/>
+                <w:sz w:val="24"/>
+                <w:szCs w:val="24"/>
+              </w:rPr>
+            </w:pPr>
+          </w:p>
+          <w:p>
+            <w:pPr>
+              <w:ind w:right="376"/>
+              <w:rPr>
+                <w:rFonts w:ascii="Arial" w:hAnsi="Arial" w:cs="Arial"/>
+                <w:b/>
+                <w:sz w:val="24"/>
+                <w:szCs w:val="24"/>
+              </w:rPr>
+            </w:pPr>
+            <w:r>
+              <w:rPr>
+                <w:rFonts w:ascii="Arial" w:hAnsi="Arial" w:cs="Arial"/>
+                <w:b/>
+                <w:sz w:val="24"/>
+                <w:szCs w:val="24"/>
+              </w:rPr>
+              <w:t>S/W Arch’s Handbook Ch</w:t>
+            </w:r>
+            <w:r>
+              <w:rPr>
+                <w:rFonts w:ascii="Arial" w:hAnsi="Arial" w:cs="Arial"/>
+                <w:b/>
+                <w:sz w:val="24"/>
+                <w:szCs w:val="24"/>
+              </w:rPr>
+              <w:t xml:space="preserve"> </w:t>
+            </w:r>
+            <w:r>
+              <w:rPr>
+                <w:rFonts w:ascii="Arial" w:hAnsi="Arial" w:cs="Arial"/>
+                <w:b/>
+                <w:sz w:val="24"/>
+                <w:szCs w:val="24"/>
+              </w:rPr>
+              <w:t>5</w:t>
+            </w:r>
+          </w:p>
+        </w:tc>
+        <w:tc>
+          <w:tcPr>
+            <w:tcW w:w="2138" w:type="dxa"/>
+          </w:tcPr>
+          <w:p>
+            <w:pPr>
+              <w:ind w:right="376"/>
+              <w:rPr>
+                <w:rFonts w:ascii="Arial" w:hAnsi="Arial" w:cs="Arial"/>
+                <w:b/>
+                <w:sz w:val="24"/>
+                <w:szCs w:val="24"/>
+              </w:rPr>
+            </w:pPr>
+          </w:p>
+        </w:tc>
+        <w:tc>
+          <w:tcPr>
+            <w:tcW w:w="2348" w:type="dxa"/>
           </w:tcPr>
           <w:p>
             <w:pPr>
@@ -1796,7 +2037,7 @@
         </w:trPr>
         <w:tc>
           <w:tcPr>
-            <w:tcW w:w="2085" w:type="dxa"/>
+            <w:tcW w:w="2037" w:type="dxa"/>
           </w:tcPr>
           <w:p>
             <w:pPr>
@@ -1846,7 +2087,7 @@
         </w:tc>
         <w:tc>
           <w:tcPr>
-            <w:tcW w:w="2272" w:type="dxa"/>
+            <w:tcW w:w="2406" w:type="dxa"/>
           </w:tcPr>
           <w:p>
             <w:pPr>
@@ -1859,43 +2100,119 @@
                 <w:szCs w:val="24"/>
               </w:rPr>
             </w:pPr>
-          </w:p>
-        </w:tc>
-        <w:tc>
-          <w:tcPr>
-            <w:tcW w:w="2158" w:type="dxa"/>
-          </w:tcPr>
-          <w:p>
-            <w:pPr>
-              <w:ind w:right="376"/>
-              <w:rPr>
-                <w:rFonts w:ascii="Arial" w:hAnsi="Arial" w:cs="Arial"/>
-                <w:b/>
-                <w:sz w:val="24"/>
-                <w:szCs w:val="24"/>
-              </w:rPr>
-            </w:pPr>
-          </w:p>
-        </w:tc>
-        <w:tc>
-          <w:tcPr>
-            <w:tcW w:w="2146" w:type="dxa"/>
-          </w:tcPr>
-          <w:p>
-            <w:pPr>
-              <w:ind w:right="376"/>
-              <w:rPr>
-                <w:rFonts w:ascii="Arial" w:hAnsi="Arial" w:cs="Arial"/>
-                <w:b/>
-                <w:sz w:val="24"/>
-                <w:szCs w:val="24"/>
-              </w:rPr>
-            </w:pPr>
-          </w:p>
-        </w:tc>
-        <w:tc>
-          <w:tcPr>
-            <w:tcW w:w="2404" w:type="dxa"/>
+            <w:r>
+              <w:rPr>
+                <w:rFonts w:ascii="Arial" w:hAnsi="Arial" w:cs="Arial"/>
+                <w:b/>
+                <w:sz w:val="24"/>
+                <w:szCs w:val="24"/>
+              </w:rPr>
+              <w:t>Low-Level Design</w:t>
+            </w:r>
+          </w:p>
+        </w:tc>
+        <w:tc>
+          <w:tcPr>
+            <w:tcW w:w="2136" w:type="dxa"/>
+          </w:tcPr>
+          <w:p>
+            <w:pPr>
+              <w:ind w:right="376"/>
+              <w:rPr>
+                <w:rFonts w:ascii="Arial" w:hAnsi="Arial" w:cs="Arial"/>
+                <w:b/>
+                <w:sz w:val="24"/>
+                <w:szCs w:val="24"/>
+              </w:rPr>
+            </w:pPr>
+            <w:r>
+              <w:rPr>
+                <w:rFonts w:ascii="Arial" w:hAnsi="Arial" w:cs="Arial"/>
+                <w:b/>
+                <w:sz w:val="24"/>
+                <w:szCs w:val="24"/>
+              </w:rPr>
+              <w:t>Beginning SE Ch</w:t>
+            </w:r>
+            <w:r>
+              <w:rPr>
+                <w:rFonts w:ascii="Arial" w:hAnsi="Arial" w:cs="Arial"/>
+                <w:b/>
+                <w:sz w:val="24"/>
+                <w:szCs w:val="24"/>
+              </w:rPr>
+              <w:t xml:space="preserve"> 6</w:t>
+            </w:r>
+            <w:r>
+              <w:rPr>
+                <w:rFonts w:ascii="Arial" w:hAnsi="Arial" w:cs="Arial"/>
+                <w:b/>
+                <w:sz w:val="24"/>
+                <w:szCs w:val="24"/>
+              </w:rPr>
+              <w:t xml:space="preserve"> </w:t>
+            </w:r>
+          </w:p>
+          <w:p>
+            <w:pPr>
+              <w:ind w:right="376"/>
+              <w:rPr>
+                <w:rFonts w:ascii="Arial" w:hAnsi="Arial" w:cs="Arial"/>
+                <w:b/>
+                <w:sz w:val="24"/>
+                <w:szCs w:val="24"/>
+              </w:rPr>
+            </w:pPr>
+          </w:p>
+          <w:p>
+            <w:pPr>
+              <w:ind w:right="376"/>
+              <w:rPr>
+                <w:rFonts w:ascii="Arial" w:hAnsi="Arial" w:cs="Arial"/>
+                <w:b/>
+                <w:sz w:val="24"/>
+                <w:szCs w:val="24"/>
+              </w:rPr>
+            </w:pPr>
+            <w:r>
+              <w:rPr>
+                <w:rFonts w:ascii="Arial" w:hAnsi="Arial" w:cs="Arial"/>
+                <w:b/>
+                <w:sz w:val="24"/>
+                <w:szCs w:val="24"/>
+              </w:rPr>
+              <w:t>S/W Arch’s Handbook Ch</w:t>
+            </w:r>
+            <w:r>
+              <w:rPr>
+                <w:rFonts w:ascii="Arial" w:hAnsi="Arial" w:cs="Arial"/>
+                <w:b/>
+                <w:sz w:val="24"/>
+                <w:szCs w:val="24"/>
+              </w:rPr>
+              <w:t xml:space="preserve"> 7</w:t>
+            </w:r>
+          </w:p>
+        </w:tc>
+        <w:tc>
+          <w:tcPr>
+            <w:tcW w:w="2138" w:type="dxa"/>
+          </w:tcPr>
+          <w:p>
+            <w:pPr>
+              <w:ind w:right="376"/>
+              <w:rPr>
+                <w:rFonts w:ascii="Arial" w:hAnsi="Arial" w:cs="Arial"/>
+                <w:b/>
+                <w:sz w:val="24"/>
+                <w:szCs w:val="24"/>
+              </w:rPr>
+            </w:pPr>
+          </w:p>
+        </w:tc>
+        <w:tc>
+          <w:tcPr>
+            <w:tcW w:w="2348" w:type="dxa"/>
           </w:tcPr>
           <w:p>
             <w:pPr>
@@ -1916,7 +2233,7 @@
         </w:trPr>
         <w:tc>
           <w:tcPr>
-            <w:tcW w:w="2085" w:type="dxa"/>
+            <w:tcW w:w="2037" w:type="dxa"/>
           </w:tcPr>
           <w:p>
             <w:pPr>
@@ -1954,7 +2271,7 @@
         </w:tc>
         <w:tc>
           <w:tcPr>
-            <w:tcW w:w="2272" w:type="dxa"/>
+            <w:tcW w:w="2406" w:type="dxa"/>
           </w:tcPr>
           <w:p>
             <w:pPr>
@@ -1967,43 +2284,110 @@
                 <w:szCs w:val="24"/>
               </w:rPr>
             </w:pPr>
-          </w:p>
-        </w:tc>
-        <w:tc>
-          <w:tcPr>
-            <w:tcW w:w="2158" w:type="dxa"/>
-          </w:tcPr>
-          <w:p>
-            <w:pPr>
-              <w:ind w:right="376"/>
-              <w:rPr>
-                <w:rFonts w:ascii="Arial" w:hAnsi="Arial" w:cs="Arial"/>
-                <w:b/>
-                <w:sz w:val="24"/>
-                <w:szCs w:val="24"/>
-              </w:rPr>
-            </w:pPr>
-          </w:p>
-        </w:tc>
-        <w:tc>
-          <w:tcPr>
-            <w:tcW w:w="2146" w:type="dxa"/>
-          </w:tcPr>
-          <w:p>
-            <w:pPr>
-              <w:ind w:right="376"/>
-              <w:rPr>
-                <w:rFonts w:ascii="Arial" w:hAnsi="Arial" w:cs="Arial"/>
-                <w:b/>
-                <w:sz w:val="24"/>
-                <w:szCs w:val="24"/>
-              </w:rPr>
-            </w:pPr>
-          </w:p>
-        </w:tc>
-        <w:tc>
-          <w:tcPr>
-            <w:tcW w:w="2404" w:type="dxa"/>
+            <w:r>
+              <w:rPr>
+                <w:rFonts w:ascii="Arial" w:hAnsi="Arial" w:cs="Arial"/>
+                <w:b/>
+                <w:sz w:val="24"/>
+                <w:szCs w:val="24"/>
+              </w:rPr>
+              <w:t>Low-Level Design, cont’d</w:t>
+            </w:r>
+          </w:p>
+        </w:tc>
+        <w:tc>
+          <w:tcPr>
+            <w:tcW w:w="2136" w:type="dxa"/>
+          </w:tcPr>
+          <w:p>
+            <w:pPr>
+              <w:ind w:right="376"/>
+              <w:rPr>
+                <w:rFonts w:ascii="Arial" w:hAnsi="Arial" w:cs="Arial"/>
+                <w:b/>
+                <w:sz w:val="24"/>
+                <w:szCs w:val="24"/>
+              </w:rPr>
+            </w:pPr>
+            <w:r>
+              <w:rPr>
+                <w:rFonts w:ascii="Arial" w:hAnsi="Arial" w:cs="Arial"/>
+                <w:b/>
+                <w:sz w:val="24"/>
+                <w:szCs w:val="24"/>
+              </w:rPr>
+              <w:t xml:space="preserve">Beginning SE Ch </w:t>
+            </w:r>
+            <w:r>
+              <w:rPr>
+                <w:rFonts w:ascii="Arial" w:hAnsi="Arial" w:cs="Arial"/>
+                <w:b/>
+                <w:sz w:val="24"/>
+                <w:szCs w:val="24"/>
+              </w:rPr>
+              <w:t>6</w:t>
+            </w:r>
+          </w:p>
+          <w:p>
+            <w:pPr>
+              <w:ind w:right="376"/>
+              <w:rPr>
+                <w:rFonts w:ascii="Arial" w:hAnsi="Arial" w:cs="Arial"/>
+                <w:b/>
+                <w:sz w:val="24"/>
+                <w:szCs w:val="24"/>
+              </w:rPr>
+            </w:pPr>
+          </w:p>
+          <w:p>
+            <w:pPr>
+              <w:ind w:right="376"/>
+              <w:rPr>
+                <w:rFonts w:ascii="Arial" w:hAnsi="Arial" w:cs="Arial"/>
+                <w:b/>
+                <w:sz w:val="24"/>
+                <w:szCs w:val="24"/>
+              </w:rPr>
+            </w:pPr>
+            <w:r>
+              <w:rPr>
+                <w:rFonts w:ascii="Arial" w:hAnsi="Arial" w:cs="Arial"/>
+                <w:b/>
+                <w:sz w:val="24"/>
+                <w:szCs w:val="24"/>
+              </w:rPr>
+              <w:t>S/W Arch’s Handbook Ch</w:t>
+            </w:r>
+            <w:r>
+              <w:rPr>
+                <w:rFonts w:ascii="Arial" w:hAnsi="Arial" w:cs="Arial"/>
+                <w:b/>
+                <w:sz w:val="24"/>
+                <w:szCs w:val="24"/>
+              </w:rPr>
+              <w:t xml:space="preserve"> 7</w:t>
+            </w:r>
+          </w:p>
+        </w:tc>
+        <w:tc>
+          <w:tcPr>
+            <w:tcW w:w="2138" w:type="dxa"/>
+          </w:tcPr>
+          <w:p>
+            <w:pPr>
+              <w:ind w:right="376"/>
+              <w:rPr>
+                <w:rFonts w:ascii="Arial" w:hAnsi="Arial" w:cs="Arial"/>
+                <w:b/>
+                <w:sz w:val="24"/>
+                <w:szCs w:val="24"/>
+              </w:rPr>
+            </w:pPr>
+          </w:p>
+        </w:tc>
+        <w:tc>
+          <w:tcPr>
+            <w:tcW w:w="2348" w:type="dxa"/>
           </w:tcPr>
           <w:p>
             <w:pPr>
@@ -2024,7 +2408,7 @@
         </w:trPr>
         <w:tc>
           <w:tcPr>
-            <w:tcW w:w="2085" w:type="dxa"/>
+            <w:tcW w:w="2037" w:type="dxa"/>
           </w:tcPr>
           <w:p>
             <w:pPr>
@@ -2062,7 +2446,7 @@
         </w:tc>
         <w:tc>
           <w:tcPr>
-            <w:tcW w:w="2272" w:type="dxa"/>
+            <w:tcW w:w="2406" w:type="dxa"/>
           </w:tcPr>
           <w:p>
             <w:pPr>
@@ -2075,43 +2459,52 @@
                 <w:szCs w:val="24"/>
               </w:rPr>
             </w:pPr>
-          </w:p>
-        </w:tc>
-        <w:tc>
-          <w:tcPr>
-            <w:tcW w:w="2158" w:type="dxa"/>
-          </w:tcPr>
-          <w:p>
-            <w:pPr>
-              <w:ind w:right="376"/>
-              <w:rPr>
-                <w:rFonts w:ascii="Arial" w:hAnsi="Arial" w:cs="Arial"/>
-                <w:b/>
-                <w:sz w:val="24"/>
-                <w:szCs w:val="24"/>
-              </w:rPr>
-            </w:pPr>
-          </w:p>
-        </w:tc>
-        <w:tc>
-          <w:tcPr>
-            <w:tcW w:w="2146" w:type="dxa"/>
-          </w:tcPr>
-          <w:p>
-            <w:pPr>
-              <w:ind w:right="376"/>
-              <w:rPr>
-                <w:rFonts w:ascii="Arial" w:hAnsi="Arial" w:cs="Arial"/>
-                <w:b/>
-                <w:sz w:val="24"/>
-                <w:szCs w:val="24"/>
-              </w:rPr>
-            </w:pPr>
-          </w:p>
-        </w:tc>
-        <w:tc>
-          <w:tcPr>
-            <w:tcW w:w="2404" w:type="dxa"/>
+            <w:r>
+              <w:rPr>
+                <w:rFonts w:ascii="Arial" w:hAnsi="Arial" w:cs="Arial"/>
+                <w:b/>
+                <w:sz w:val="24"/>
+                <w:szCs w:val="24"/>
+              </w:rPr>
+              <w:t>Review, MidTerm</w:t>
+            </w:r>
+          </w:p>
+        </w:tc>
+        <w:tc>
+          <w:tcPr>
+            <w:tcW w:w="2136" w:type="dxa"/>
+          </w:tcPr>
+          <w:p>
+            <w:pPr>
+              <w:ind w:right="376"/>
+              <w:rPr>
+                <w:rFonts w:ascii="Arial" w:hAnsi="Arial" w:cs="Arial"/>
+                <w:b/>
+                <w:sz w:val="24"/>
+                <w:szCs w:val="24"/>
+              </w:rPr>
+            </w:pPr>
+          </w:p>
+        </w:tc>
+        <w:tc>
+          <w:tcPr>
+            <w:tcW w:w="2138" w:type="dxa"/>
+          </w:tcPr>
+          <w:p>
+            <w:pPr>
+              <w:ind w:right="376"/>
+              <w:rPr>
+                <w:rFonts w:ascii="Arial" w:hAnsi="Arial" w:cs="Arial"/>
+                <w:b/>
+                <w:sz w:val="24"/>
+                <w:szCs w:val="24"/>
+              </w:rPr>
+            </w:pPr>
+          </w:p>
+        </w:tc>
+        <w:tc>
+          <w:tcPr>
+            <w:tcW w:w="2348" w:type="dxa"/>
           </w:tcPr>
           <w:p>
             <w:pPr>
@@ -2132,7 +2525,7 @@
         </w:trPr>
         <w:tc>
           <w:tcPr>
-            <w:tcW w:w="2085" w:type="dxa"/>
+            <w:tcW w:w="2037" w:type="dxa"/>
           </w:tcPr>
           <w:p>
             <w:pPr>
@@ -2149,7 +2542,7 @@
         </w:tc>
         <w:tc>
           <w:tcPr>
-            <w:tcW w:w="2272" w:type="dxa"/>
+            <w:tcW w:w="2406" w:type="dxa"/>
           </w:tcPr>
           <w:p>
             <w:pPr>
@@ -2166,7 +2559,7 @@
         </w:tc>
         <w:tc>
           <w:tcPr>
-            <w:tcW w:w="2158" w:type="dxa"/>
+            <w:tcW w:w="2136" w:type="dxa"/>
           </w:tcPr>
           <w:p>
             <w:pPr>
@@ -2191,23 +2584,23 @@
         </w:tc>
         <w:tc>
           <w:tcPr>
-            <w:tcW w:w="2146" w:type="dxa"/>
-          </w:tcPr>
-          <w:p>
-            <w:pPr>
-              <w:ind w:right="376"/>
-              <w:rPr>
-                <w:rFonts w:ascii="Arial" w:hAnsi="Arial" w:cs="Arial"/>
-                <w:b/>
-                <w:sz w:val="24"/>
-                <w:szCs w:val="24"/>
-              </w:rPr>
-            </w:pPr>
-          </w:p>
-        </w:tc>
-        <w:tc>
-          <w:tcPr>
-            <w:tcW w:w="2404" w:type="dxa"/>
+            <w:tcW w:w="2138" w:type="dxa"/>
+          </w:tcPr>
+          <w:p>
+            <w:pPr>
+              <w:ind w:right="376"/>
+              <w:rPr>
+                <w:rFonts w:ascii="Arial" w:hAnsi="Arial" w:cs="Arial"/>
+                <w:b/>
+                <w:sz w:val="24"/>
+                <w:szCs w:val="24"/>
+              </w:rPr>
+            </w:pPr>
+          </w:p>
+        </w:tc>
+        <w:tc>
+          <w:tcPr>
+            <w:tcW w:w="2348" w:type="dxa"/>
           </w:tcPr>
           <w:p>
             <w:pPr>
@@ -2228,7 +2621,7 @@
         </w:trPr>
         <w:tc>
           <w:tcPr>
-            <w:tcW w:w="2085" w:type="dxa"/>
+            <w:tcW w:w="2037" w:type="dxa"/>
           </w:tcPr>
           <w:p>
             <w:pPr>
@@ -2248,6 +2641,7 @@
                 <w:sz w:val="24"/>
                 <w:szCs w:val="24"/>
               </w:rPr>
+              <w:lastRenderedPageBreak/>
               <w:t>Week 8</w:t>
             </w:r>
           </w:p>
@@ -2266,7 +2660,7 @@
         </w:tc>
         <w:tc>
           <w:tcPr>
-            <w:tcW w:w="2272" w:type="dxa"/>
+            <w:tcW w:w="2406" w:type="dxa"/>
           </w:tcPr>
           <w:p>
             <w:pPr>
@@ -2279,43 +2673,110 @@
                 <w:szCs w:val="24"/>
               </w:rPr>
             </w:pPr>
-          </w:p>
-        </w:tc>
-        <w:tc>
-          <w:tcPr>
-            <w:tcW w:w="2158" w:type="dxa"/>
-          </w:tcPr>
-          <w:p>
-            <w:pPr>
-              <w:ind w:right="376"/>
-              <w:rPr>
-                <w:rFonts w:ascii="Arial" w:hAnsi="Arial" w:cs="Arial"/>
-                <w:b/>
-                <w:sz w:val="24"/>
-                <w:szCs w:val="24"/>
-              </w:rPr>
-            </w:pPr>
-          </w:p>
-        </w:tc>
-        <w:tc>
-          <w:tcPr>
-            <w:tcW w:w="2146" w:type="dxa"/>
-          </w:tcPr>
-          <w:p>
-            <w:pPr>
-              <w:ind w:right="376"/>
-              <w:rPr>
-                <w:rFonts w:ascii="Arial" w:hAnsi="Arial" w:cs="Arial"/>
-                <w:b/>
-                <w:sz w:val="24"/>
-                <w:szCs w:val="24"/>
-              </w:rPr>
-            </w:pPr>
-          </w:p>
-        </w:tc>
-        <w:tc>
-          <w:tcPr>
-            <w:tcW w:w="2404" w:type="dxa"/>
+            <w:r>
+              <w:rPr>
+                <w:rFonts w:ascii="Arial" w:hAnsi="Arial" w:cs="Arial"/>
+                <w:b/>
+                <w:sz w:val="24"/>
+                <w:szCs w:val="24"/>
+              </w:rPr>
+              <w:t>Development</w:t>
+            </w:r>
+          </w:p>
+        </w:tc>
+        <w:tc>
+          <w:tcPr>
+            <w:tcW w:w="2136" w:type="dxa"/>
+          </w:tcPr>
+          <w:p>
+            <w:pPr>
+              <w:ind w:right="376"/>
+              <w:rPr>
+                <w:rFonts w:ascii="Arial" w:hAnsi="Arial" w:cs="Arial"/>
+                <w:b/>
+                <w:sz w:val="24"/>
+                <w:szCs w:val="24"/>
+              </w:rPr>
+            </w:pPr>
+            <w:r>
+              <w:rPr>
+                <w:rFonts w:ascii="Arial" w:hAnsi="Arial" w:cs="Arial"/>
+                <w:b/>
+                <w:sz w:val="24"/>
+                <w:szCs w:val="24"/>
+              </w:rPr>
+              <w:t xml:space="preserve">Beginning SE Ch </w:t>
+            </w:r>
+            <w:r>
+              <w:rPr>
+                <w:rFonts w:ascii="Arial" w:hAnsi="Arial" w:cs="Arial"/>
+                <w:b/>
+                <w:sz w:val="24"/>
+                <w:szCs w:val="24"/>
+              </w:rPr>
+              <w:t>7</w:t>
+            </w:r>
+          </w:p>
+          <w:p>
+            <w:pPr>
+              <w:ind w:right="376"/>
+              <w:rPr>
+                <w:rFonts w:ascii="Arial" w:hAnsi="Arial" w:cs="Arial"/>
+                <w:b/>
+                <w:sz w:val="24"/>
+                <w:szCs w:val="24"/>
+              </w:rPr>
+            </w:pPr>
+          </w:p>
+          <w:p>
+            <w:pPr>
+              <w:ind w:right="376"/>
+              <w:rPr>
+                <w:rFonts w:ascii="Arial" w:hAnsi="Arial" w:cs="Arial"/>
+                <w:b/>
+                <w:sz w:val="24"/>
+                <w:szCs w:val="24"/>
+              </w:rPr>
+            </w:pPr>
+            <w:r>
+              <w:rPr>
+                <w:rFonts w:ascii="Arial" w:hAnsi="Arial" w:cs="Arial"/>
+                <w:b/>
+                <w:sz w:val="24"/>
+                <w:szCs w:val="24"/>
+              </w:rPr>
+              <w:t>S/W Arch’s Handbook Ch</w:t>
+            </w:r>
+            <w:r>
+              <w:rPr>
+                <w:rFonts w:ascii="Arial" w:hAnsi="Arial" w:cs="Arial"/>
+                <w:b/>
+                <w:sz w:val="24"/>
+                <w:szCs w:val="24"/>
+              </w:rPr>
+              <w:t xml:space="preserve"> 6</w:t>
+            </w:r>
+          </w:p>
+        </w:tc>
+        <w:tc>
+          <w:tcPr>
+            <w:tcW w:w="2138" w:type="dxa"/>
+          </w:tcPr>
+          <w:p>
+            <w:pPr>
+              <w:ind w:right="376"/>
+              <w:rPr>
+                <w:rFonts w:ascii="Arial" w:hAnsi="Arial" w:cs="Arial"/>
+                <w:b/>
+                <w:sz w:val="24"/>
+                <w:szCs w:val="24"/>
+              </w:rPr>
+            </w:pPr>
+          </w:p>
+        </w:tc>
+        <w:tc>
+          <w:tcPr>
+            <w:tcW w:w="2348" w:type="dxa"/>
           </w:tcPr>
           <w:p>
             <w:pPr>
@@ -2336,7 +2797,7 @@
         </w:trPr>
         <w:tc>
           <w:tcPr>
-            <w:tcW w:w="2085" w:type="dxa"/>
+            <w:tcW w:w="2037" w:type="dxa"/>
           </w:tcPr>
           <w:p>
             <w:pPr>
@@ -2356,7 +2817,6 @@
                 <w:sz w:val="24"/>
                 <w:szCs w:val="24"/>
               </w:rPr>
-              <w:lastRenderedPageBreak/>
               <w:t>Week 9</w:t>
             </w:r>
           </w:p>
@@ -2375,7 +2835,7 @@
         </w:tc>
         <w:tc>
           <w:tcPr>
-            <w:tcW w:w="2272" w:type="dxa"/>
+            <w:tcW w:w="2406" w:type="dxa"/>
           </w:tcPr>
           <w:p>
             <w:pPr>
@@ -2388,43 +2848,101 @@
                 <w:szCs w:val="24"/>
               </w:rPr>
             </w:pPr>
-          </w:p>
-        </w:tc>
-        <w:tc>
-          <w:tcPr>
-            <w:tcW w:w="2158" w:type="dxa"/>
-          </w:tcPr>
-          <w:p>
-            <w:pPr>
-              <w:ind w:right="376"/>
-              <w:rPr>
-                <w:rFonts w:ascii="Arial" w:hAnsi="Arial" w:cs="Arial"/>
-                <w:b/>
-                <w:sz w:val="24"/>
-                <w:szCs w:val="24"/>
-              </w:rPr>
-            </w:pPr>
-          </w:p>
-        </w:tc>
-        <w:tc>
-          <w:tcPr>
-            <w:tcW w:w="2146" w:type="dxa"/>
-          </w:tcPr>
-          <w:p>
-            <w:pPr>
-              <w:ind w:right="376"/>
-              <w:rPr>
-                <w:rFonts w:ascii="Arial" w:hAnsi="Arial" w:cs="Arial"/>
-                <w:b/>
-                <w:sz w:val="24"/>
-                <w:szCs w:val="24"/>
-              </w:rPr>
-            </w:pPr>
-          </w:p>
-        </w:tc>
-        <w:tc>
-          <w:tcPr>
-            <w:tcW w:w="2404" w:type="dxa"/>
+            <w:r>
+              <w:rPr>
+                <w:rFonts w:ascii="Arial" w:hAnsi="Arial" w:cs="Arial"/>
+                <w:b/>
+                <w:sz w:val="24"/>
+                <w:szCs w:val="24"/>
+              </w:rPr>
+              <w:t>Development</w:t>
+            </w:r>
+            <w:r>
+              <w:rPr>
+                <w:rFonts w:ascii="Arial" w:hAnsi="Arial" w:cs="Arial"/>
+                <w:b/>
+                <w:sz w:val="24"/>
+                <w:szCs w:val="24"/>
+              </w:rPr>
+              <w:t>, cont’d</w:t>
+            </w:r>
+          </w:p>
+        </w:tc>
+        <w:tc>
+          <w:tcPr>
+            <w:tcW w:w="2136" w:type="dxa"/>
+          </w:tcPr>
+          <w:p>
+            <w:pPr>
+              <w:ind w:right="376"/>
+              <w:rPr>
+                <w:rFonts w:ascii="Arial" w:hAnsi="Arial" w:cs="Arial"/>
+                <w:b/>
+                <w:sz w:val="24"/>
+                <w:szCs w:val="24"/>
+              </w:rPr>
+            </w:pPr>
+            <w:r>
+              <w:rPr>
+                <w:rFonts w:ascii="Arial" w:hAnsi="Arial" w:cs="Arial"/>
+                <w:b/>
+                <w:sz w:val="24"/>
+                <w:szCs w:val="24"/>
+              </w:rPr>
+              <w:t>Beginning SE Ch 7</w:t>
+            </w:r>
+          </w:p>
+          <w:p>
+            <w:pPr>
+              <w:ind w:right="376"/>
+              <w:rPr>
+                <w:rFonts w:ascii="Arial" w:hAnsi="Arial" w:cs="Arial"/>
+                <w:b/>
+                <w:sz w:val="24"/>
+                <w:szCs w:val="24"/>
+              </w:rPr>
+            </w:pPr>
+          </w:p>
+          <w:p>
+            <w:pPr>
+              <w:ind w:right="376"/>
+              <w:rPr>
+                <w:rFonts w:ascii="Arial" w:hAnsi="Arial" w:cs="Arial"/>
+                <w:b/>
+                <w:sz w:val="24"/>
+                <w:szCs w:val="24"/>
+              </w:rPr>
+            </w:pPr>
+            <w:r>
+              <w:rPr>
+                <w:rFonts w:ascii="Arial" w:hAnsi="Arial" w:cs="Arial"/>
+                <w:b/>
+                <w:sz w:val="24"/>
+                <w:szCs w:val="24"/>
+              </w:rPr>
+              <w:t>S/W Arch’s Handbook Ch 6</w:t>
+            </w:r>
+          </w:p>
+        </w:tc>
+        <w:tc>
+          <w:tcPr>
+            <w:tcW w:w="2138" w:type="dxa"/>
+          </w:tcPr>
+          <w:p>
+            <w:pPr>
+              <w:ind w:right="376"/>
+              <w:rPr>
+                <w:rFonts w:ascii="Arial" w:hAnsi="Arial" w:cs="Arial"/>
+                <w:b/>
+                <w:sz w:val="24"/>
+                <w:szCs w:val="24"/>
+              </w:rPr>
+            </w:pPr>
+          </w:p>
+        </w:tc>
+        <w:tc>
+          <w:tcPr>
+            <w:tcW w:w="2348" w:type="dxa"/>
           </w:tcPr>
           <w:p>
             <w:pPr>
@@ -2445,7 +2963,7 @@
         </w:trPr>
         <w:tc>
           <w:tcPr>
-            <w:tcW w:w="2085" w:type="dxa"/>
+            <w:tcW w:w="2037" w:type="dxa"/>
           </w:tcPr>
           <w:p>
             <w:pPr>
@@ -2483,7 +3001,7 @@
         </w:tc>
         <w:tc>
           <w:tcPr>
-            <w:tcW w:w="2272" w:type="dxa"/>
+            <w:tcW w:w="2406" w:type="dxa"/>
           </w:tcPr>
           <w:p>
             <w:pPr>
@@ -2496,43 +3014,92 @@
                 <w:szCs w:val="24"/>
               </w:rPr>
             </w:pPr>
-          </w:p>
-        </w:tc>
-        <w:tc>
-          <w:tcPr>
-            <w:tcW w:w="2158" w:type="dxa"/>
-          </w:tcPr>
-          <w:p>
-            <w:pPr>
-              <w:ind w:right="376"/>
-              <w:rPr>
-                <w:rFonts w:ascii="Arial" w:hAnsi="Arial" w:cs="Arial"/>
-                <w:b/>
-                <w:sz w:val="24"/>
-                <w:szCs w:val="24"/>
-              </w:rPr>
-            </w:pPr>
-          </w:p>
-        </w:tc>
-        <w:tc>
-          <w:tcPr>
-            <w:tcW w:w="2146" w:type="dxa"/>
-          </w:tcPr>
-          <w:p>
-            <w:pPr>
-              <w:ind w:right="376"/>
-              <w:rPr>
-                <w:rFonts w:ascii="Arial" w:hAnsi="Arial" w:cs="Arial"/>
-                <w:b/>
-                <w:sz w:val="24"/>
-                <w:szCs w:val="24"/>
-              </w:rPr>
-            </w:pPr>
-          </w:p>
-        </w:tc>
-        <w:tc>
-          <w:tcPr>
-            <w:tcW w:w="2404" w:type="dxa"/>
+            <w:r>
+              <w:rPr>
+                <w:rFonts w:ascii="Arial" w:hAnsi="Arial" w:cs="Arial"/>
+                <w:b/>
+                <w:sz w:val="24"/>
+                <w:szCs w:val="24"/>
+              </w:rPr>
+              <w:t>Testing and Rework</w:t>
+            </w:r>
+          </w:p>
+        </w:tc>
+        <w:tc>
+          <w:tcPr>
+            <w:tcW w:w="2136" w:type="dxa"/>
+          </w:tcPr>
+          <w:p>
+            <w:pPr>
+              <w:ind w:right="376"/>
+              <w:rPr>
+                <w:rFonts w:ascii="Arial" w:hAnsi="Arial" w:cs="Arial"/>
+                <w:b/>
+                <w:sz w:val="24"/>
+                <w:szCs w:val="24"/>
+              </w:rPr>
+            </w:pPr>
+            <w:r>
+              <w:rPr>
+                <w:rFonts w:ascii="Arial" w:hAnsi="Arial" w:cs="Arial"/>
+                <w:b/>
+                <w:sz w:val="24"/>
+                <w:szCs w:val="24"/>
+              </w:rPr>
+              <w:t>Beginning SE Ch 8</w:t>
+            </w:r>
+          </w:p>
+          <w:p>
+            <w:pPr>
+              <w:ind w:right="376"/>
+              <w:rPr>
+                <w:rFonts w:ascii="Arial" w:hAnsi="Arial" w:cs="Arial"/>
+                <w:b/>
+                <w:sz w:val="24"/>
+                <w:szCs w:val="24"/>
+              </w:rPr>
+            </w:pPr>
+          </w:p>
+          <w:p>
+            <w:pPr>
+              <w:ind w:right="376"/>
+              <w:rPr>
+                <w:rFonts w:ascii="Arial" w:hAnsi="Arial" w:cs="Arial"/>
+                <w:b/>
+                <w:sz w:val="24"/>
+                <w:szCs w:val="24"/>
+              </w:rPr>
+            </w:pPr>
+            <w:r>
+              <w:rPr>
+                <w:rFonts w:ascii="Arial" w:hAnsi="Arial" w:cs="Arial"/>
+                <w:b/>
+                <w:sz w:val="24"/>
+                <w:szCs w:val="24"/>
+              </w:rPr>
+              <w:t>S/W Arch’s Handbook Ch 10</w:t>
+            </w:r>
+          </w:p>
+        </w:tc>
+        <w:tc>
+          <w:tcPr>
+            <w:tcW w:w="2138" w:type="dxa"/>
+          </w:tcPr>
+          <w:p>
+            <w:pPr>
+              <w:ind w:right="376"/>
+              <w:rPr>
+                <w:rFonts w:ascii="Arial" w:hAnsi="Arial" w:cs="Arial"/>
+                <w:b/>
+                <w:sz w:val="24"/>
+                <w:szCs w:val="24"/>
+              </w:rPr>
+            </w:pPr>
+          </w:p>
+        </w:tc>
+        <w:tc>
+          <w:tcPr>
+            <w:tcW w:w="2348" w:type="dxa"/>
           </w:tcPr>
           <w:p>
             <w:pPr>
@@ -2553,7 +3120,7 @@
         </w:trPr>
         <w:tc>
           <w:tcPr>
-            <w:tcW w:w="2085" w:type="dxa"/>
+            <w:tcW w:w="2037" w:type="dxa"/>
           </w:tcPr>
           <w:p>
             <w:pPr>
@@ -2591,7 +3158,7 @@
         </w:tc>
         <w:tc>
           <w:tcPr>
-            <w:tcW w:w="2272" w:type="dxa"/>
+            <w:tcW w:w="2406" w:type="dxa"/>
           </w:tcPr>
           <w:p>
             <w:pPr>
@@ -2604,43 +3171,99 @@
                 <w:szCs w:val="24"/>
               </w:rPr>
             </w:pPr>
-          </w:p>
-        </w:tc>
-        <w:tc>
-          <w:tcPr>
-            <w:tcW w:w="2158" w:type="dxa"/>
-          </w:tcPr>
-          <w:p>
-            <w:pPr>
-              <w:ind w:right="376"/>
-              <w:rPr>
-                <w:rFonts w:ascii="Arial" w:hAnsi="Arial" w:cs="Arial"/>
-                <w:b/>
-                <w:sz w:val="24"/>
-                <w:szCs w:val="24"/>
-              </w:rPr>
-            </w:pPr>
-          </w:p>
-        </w:tc>
-        <w:tc>
-          <w:tcPr>
-            <w:tcW w:w="2146" w:type="dxa"/>
-          </w:tcPr>
-          <w:p>
-            <w:pPr>
-              <w:ind w:right="376"/>
-              <w:rPr>
-                <w:rFonts w:ascii="Arial" w:hAnsi="Arial" w:cs="Arial"/>
-                <w:b/>
-                <w:sz w:val="24"/>
-                <w:szCs w:val="24"/>
-              </w:rPr>
-            </w:pPr>
-          </w:p>
-        </w:tc>
-        <w:tc>
-          <w:tcPr>
-            <w:tcW w:w="2404" w:type="dxa"/>
+            <w:r>
+              <w:rPr>
+                <w:rFonts w:ascii="Arial" w:hAnsi="Arial" w:cs="Arial"/>
+                <w:b/>
+                <w:sz w:val="24"/>
+                <w:szCs w:val="24"/>
+              </w:rPr>
+              <w:t xml:space="preserve">Deployment/ </w:t>
+            </w:r>
+            <w:r>
+              <w:rPr>
+                <w:rFonts w:ascii="Arial" w:hAnsi="Arial" w:cs="Arial"/>
+                <w:b/>
+                <w:sz w:val="24"/>
+                <w:szCs w:val="24"/>
+              </w:rPr>
+              <w:t xml:space="preserve">Documentation/ </w:t>
+            </w:r>
+            <w:r>
+              <w:rPr>
+                <w:rFonts w:ascii="Arial" w:hAnsi="Arial" w:cs="Arial"/>
+                <w:b/>
+                <w:sz w:val="24"/>
+                <w:szCs w:val="24"/>
+              </w:rPr>
+              <w:t>Training</w:t>
+            </w:r>
+          </w:p>
+        </w:tc>
+        <w:tc>
+          <w:tcPr>
+            <w:tcW w:w="2136" w:type="dxa"/>
+          </w:tcPr>
+          <w:p>
+            <w:pPr>
+              <w:ind w:right="376"/>
+              <w:rPr>
+                <w:rFonts w:ascii="Arial" w:hAnsi="Arial" w:cs="Arial"/>
+                <w:b/>
+                <w:sz w:val="24"/>
+                <w:szCs w:val="24"/>
+              </w:rPr>
+            </w:pPr>
+            <w:r>
+              <w:rPr>
+                <w:rFonts w:ascii="Arial" w:hAnsi="Arial" w:cs="Arial"/>
+                <w:b/>
+                <w:sz w:val="24"/>
+                <w:szCs w:val="24"/>
+              </w:rPr>
+              <w:t xml:space="preserve">Beginning SE Ch </w:t>
+            </w:r>
+            <w:r>
+              <w:rPr>
+                <w:rFonts w:ascii="Arial" w:hAnsi="Arial" w:cs="Arial"/>
+                <w:b/>
+                <w:sz w:val="24"/>
+                <w:szCs w:val="24"/>
+              </w:rPr>
+              <w:t>9</w:t>
+            </w:r>
+          </w:p>
+          <w:p>
+            <w:pPr>
+              <w:ind w:right="376"/>
+              <w:rPr>
+                <w:rFonts w:ascii="Arial" w:hAnsi="Arial" w:cs="Arial"/>
+                <w:b/>
+                <w:sz w:val="24"/>
+                <w:szCs w:val="24"/>
+              </w:rPr>
+            </w:pPr>
+          </w:p>
+        </w:tc>
+        <w:tc>
+          <w:tcPr>
+            <w:tcW w:w="2138" w:type="dxa"/>
+          </w:tcPr>
+          <w:p>
+            <w:pPr>
+              <w:ind w:right="376"/>
+              <w:rPr>
+                <w:rFonts w:ascii="Arial" w:hAnsi="Arial" w:cs="Arial"/>
+                <w:b/>
+                <w:sz w:val="24"/>
+                <w:szCs w:val="24"/>
+              </w:rPr>
+            </w:pPr>
+          </w:p>
+        </w:tc>
+        <w:tc>
+          <w:tcPr>
+            <w:tcW w:w="2348" w:type="dxa"/>
           </w:tcPr>
           <w:p>
             <w:pPr>
@@ -2661,7 +3284,7 @@
         </w:trPr>
         <w:tc>
           <w:tcPr>
-            <w:tcW w:w="2085" w:type="dxa"/>
+            <w:tcW w:w="2037" w:type="dxa"/>
           </w:tcPr>
           <w:p>
             <w:pPr>
@@ -2699,7 +3322,7 @@
         </w:tc>
         <w:tc>
           <w:tcPr>
-            <w:tcW w:w="2272" w:type="dxa"/>
+            <w:tcW w:w="2406" w:type="dxa"/>
           </w:tcPr>
           <w:p>
             <w:pPr>
@@ -2712,43 +3335,90 @@
                 <w:szCs w:val="24"/>
               </w:rPr>
             </w:pPr>
-          </w:p>
-        </w:tc>
-        <w:tc>
-          <w:tcPr>
-            <w:tcW w:w="2158" w:type="dxa"/>
-          </w:tcPr>
-          <w:p>
-            <w:pPr>
-              <w:ind w:right="376"/>
-              <w:rPr>
-                <w:rFonts w:ascii="Arial" w:hAnsi="Arial" w:cs="Arial"/>
-                <w:b/>
-                <w:sz w:val="24"/>
-                <w:szCs w:val="24"/>
-              </w:rPr>
-            </w:pPr>
-          </w:p>
-        </w:tc>
-        <w:tc>
-          <w:tcPr>
-            <w:tcW w:w="2146" w:type="dxa"/>
-          </w:tcPr>
-          <w:p>
-            <w:pPr>
-              <w:ind w:right="376"/>
-              <w:rPr>
-                <w:rFonts w:ascii="Arial" w:hAnsi="Arial" w:cs="Arial"/>
-                <w:b/>
-                <w:sz w:val="24"/>
-                <w:szCs w:val="24"/>
-              </w:rPr>
-            </w:pPr>
-          </w:p>
-        </w:tc>
-        <w:tc>
-          <w:tcPr>
-            <w:tcW w:w="2404" w:type="dxa"/>
+            <w:r>
+              <w:rPr>
+                <w:rFonts w:ascii="Arial" w:hAnsi="Arial" w:cs="Arial"/>
+                <w:b/>
+                <w:sz w:val="24"/>
+                <w:szCs w:val="24"/>
+              </w:rPr>
+              <w:t>Maintenance</w:t>
+            </w:r>
+            <w:r>
+              <w:rPr>
+                <w:rFonts w:ascii="Arial" w:hAnsi="Arial" w:cs="Arial"/>
+                <w:b/>
+                <w:sz w:val="24"/>
+                <w:szCs w:val="24"/>
+              </w:rPr>
+              <w:t>/ Sustaining</w:t>
+            </w:r>
+          </w:p>
+        </w:tc>
+        <w:tc>
+          <w:tcPr>
+            <w:tcW w:w="2136" w:type="dxa"/>
+          </w:tcPr>
+          <w:p>
+            <w:pPr>
+              <w:ind w:right="376"/>
+              <w:rPr>
+                <w:rFonts w:ascii="Arial" w:hAnsi="Arial" w:cs="Arial"/>
+                <w:b/>
+                <w:sz w:val="24"/>
+                <w:szCs w:val="24"/>
+              </w:rPr>
+            </w:pPr>
+            <w:r>
+              <w:rPr>
+                <w:rFonts w:ascii="Arial" w:hAnsi="Arial" w:cs="Arial"/>
+                <w:b/>
+                <w:sz w:val="24"/>
+                <w:szCs w:val="24"/>
+              </w:rPr>
+              <w:t xml:space="preserve">Beginning SE Ch </w:t>
+            </w:r>
+            <w:r>
+              <w:rPr>
+                <w:rFonts w:ascii="Arial" w:hAnsi="Arial" w:cs="Arial"/>
+                <w:b/>
+                <w:sz w:val="24"/>
+                <w:szCs w:val="24"/>
+              </w:rPr>
+              <w:t>10,11</w:t>
+            </w:r>
+          </w:p>
+          <w:p>
+            <w:pPr>
+              <w:ind w:right="376"/>
+              <w:rPr>
+                <w:rFonts w:ascii="Arial" w:hAnsi="Arial" w:cs="Arial"/>
+                <w:b/>
+                <w:sz w:val="24"/>
+                <w:szCs w:val="24"/>
+              </w:rPr>
+            </w:pPr>
+          </w:p>
+        </w:tc>
+        <w:tc>
+          <w:tcPr>
+            <w:tcW w:w="2138" w:type="dxa"/>
+          </w:tcPr>
+          <w:p>
+            <w:pPr>
+              <w:ind w:right="376"/>
+              <w:rPr>
+                <w:rFonts w:ascii="Arial" w:hAnsi="Arial" w:cs="Arial"/>
+                <w:b/>
+                <w:sz w:val="24"/>
+                <w:szCs w:val="24"/>
+              </w:rPr>
+            </w:pPr>
+          </w:p>
+        </w:tc>
+        <w:tc>
+          <w:tcPr>
+            <w:tcW w:w="2348" w:type="dxa"/>
           </w:tcPr>
           <w:p>
             <w:pPr>
@@ -2769,7 +3439,7 @@
         </w:trPr>
         <w:tc>
           <w:tcPr>
-            <w:tcW w:w="2085" w:type="dxa"/>
+            <w:tcW w:w="2037" w:type="dxa"/>
           </w:tcPr>
           <w:p>
             <w:pPr>
@@ -2807,7 +3477,7 @@
         </w:tc>
         <w:tc>
           <w:tcPr>
-            <w:tcW w:w="2272" w:type="dxa"/>
+            <w:tcW w:w="2406" w:type="dxa"/>
           </w:tcPr>
           <w:p>
             <w:pPr>
@@ -2820,43 +3490,52 @@
                 <w:szCs w:val="24"/>
               </w:rPr>
             </w:pPr>
-          </w:p>
-        </w:tc>
-        <w:tc>
-          <w:tcPr>
-            <w:tcW w:w="2158" w:type="dxa"/>
-          </w:tcPr>
-          <w:p>
-            <w:pPr>
-              <w:ind w:right="376"/>
-              <w:rPr>
-                <w:rFonts w:ascii="Arial" w:hAnsi="Arial" w:cs="Arial"/>
-                <w:b/>
-                <w:sz w:val="24"/>
-                <w:szCs w:val="24"/>
-              </w:rPr>
-            </w:pPr>
-          </w:p>
-        </w:tc>
-        <w:tc>
-          <w:tcPr>
-            <w:tcW w:w="2146" w:type="dxa"/>
-          </w:tcPr>
-          <w:p>
-            <w:pPr>
-              <w:ind w:right="376"/>
-              <w:rPr>
-                <w:rFonts w:ascii="Arial" w:hAnsi="Arial" w:cs="Arial"/>
-                <w:b/>
-                <w:sz w:val="24"/>
-                <w:szCs w:val="24"/>
-              </w:rPr>
-            </w:pPr>
-          </w:p>
-        </w:tc>
-        <w:tc>
-          <w:tcPr>
-            <w:tcW w:w="2404" w:type="dxa"/>
+            <w:r>
+              <w:rPr>
+                <w:rFonts w:ascii="Arial" w:hAnsi="Arial" w:cs="Arial"/>
+                <w:b/>
+                <w:sz w:val="24"/>
+                <w:szCs w:val="24"/>
+              </w:rPr>
+              <w:t>Wrap-up</w:t>
+            </w:r>
+          </w:p>
+        </w:tc>
+        <w:tc>
+          <w:tcPr>
+            <w:tcW w:w="2136" w:type="dxa"/>
+          </w:tcPr>
+          <w:p>
+            <w:pPr>
+              <w:ind w:right="376"/>
+              <w:rPr>
+                <w:rFonts w:ascii="Arial" w:hAnsi="Arial" w:cs="Arial"/>
+                <w:b/>
+                <w:sz w:val="24"/>
+                <w:szCs w:val="24"/>
+              </w:rPr>
+            </w:pPr>
+          </w:p>
+        </w:tc>
+        <w:tc>
+          <w:tcPr>
+            <w:tcW w:w="2138" w:type="dxa"/>
+          </w:tcPr>
+          <w:p>
+            <w:pPr>
+              <w:ind w:right="376"/>
+              <w:rPr>
+                <w:rFonts w:ascii="Arial" w:hAnsi="Arial" w:cs="Arial"/>
+                <w:b/>
+                <w:sz w:val="24"/>
+                <w:szCs w:val="24"/>
+              </w:rPr>
+            </w:pPr>
+          </w:p>
+        </w:tc>
+        <w:tc>
+          <w:tcPr>
+            <w:tcW w:w="2348" w:type="dxa"/>
           </w:tcPr>
           <w:p>
             <w:pPr>
@@ -2877,7 +3556,7 @@
         </w:trPr>
         <w:tc>
           <w:tcPr>
-            <w:tcW w:w="2085" w:type="dxa"/>
+            <w:tcW w:w="2037" w:type="dxa"/>
           </w:tcPr>
           <w:p>
             <w:pPr>
@@ -2915,7 +3594,7 @@
         </w:tc>
         <w:tc>
           <w:tcPr>
-            <w:tcW w:w="2272" w:type="dxa"/>
+            <w:tcW w:w="2406" w:type="dxa"/>
           </w:tcPr>
           <w:p>
             <w:pPr>
@@ -2932,39 +3611,39 @@
         </w:tc>
         <w:tc>
           <w:tcPr>
-            <w:tcW w:w="2158" w:type="dxa"/>
-          </w:tcPr>
-          <w:p>
-            <w:pPr>
-              <w:ind w:right="376"/>
-              <w:rPr>
-                <w:rFonts w:ascii="Arial" w:hAnsi="Arial" w:cs="Arial"/>
-                <w:b/>
-                <w:sz w:val="24"/>
-                <w:szCs w:val="24"/>
-              </w:rPr>
-            </w:pPr>
-          </w:p>
-        </w:tc>
-        <w:tc>
-          <w:tcPr>
-            <w:tcW w:w="2146" w:type="dxa"/>
-          </w:tcPr>
-          <w:p>
-            <w:pPr>
-              <w:ind w:right="376"/>
-              <w:rPr>
-                <w:rFonts w:ascii="Arial" w:hAnsi="Arial" w:cs="Arial"/>
-                <w:b/>
-                <w:sz w:val="24"/>
-                <w:szCs w:val="24"/>
-              </w:rPr>
-            </w:pPr>
-          </w:p>
-        </w:tc>
-        <w:tc>
-          <w:tcPr>
-            <w:tcW w:w="2404" w:type="dxa"/>
+            <w:tcW w:w="2136" w:type="dxa"/>
+          </w:tcPr>
+          <w:p>
+            <w:pPr>
+              <w:ind w:right="376"/>
+              <w:rPr>
+                <w:rFonts w:ascii="Arial" w:hAnsi="Arial" w:cs="Arial"/>
+                <w:b/>
+                <w:sz w:val="24"/>
+                <w:szCs w:val="24"/>
+              </w:rPr>
+            </w:pPr>
+          </w:p>
+        </w:tc>
+        <w:tc>
+          <w:tcPr>
+            <w:tcW w:w="2138" w:type="dxa"/>
+          </w:tcPr>
+          <w:p>
+            <w:pPr>
+              <w:ind w:right="376"/>
+              <w:rPr>
+                <w:rFonts w:ascii="Arial" w:hAnsi="Arial" w:cs="Arial"/>
+                <w:b/>
+                <w:sz w:val="24"/>
+                <w:szCs w:val="24"/>
+              </w:rPr>
+            </w:pPr>
+          </w:p>
+        </w:tc>
+        <w:tc>
+          <w:tcPr>
+            <w:tcW w:w="2348" w:type="dxa"/>
           </w:tcPr>
           <w:p>
             <w:pPr>
@@ -4099,12 +4778,9 @@
 </file>
 
 <file path=customXml/item1.xml><?xml version="1.0" encoding="utf-8"?>
-<?mso-contentType ?>
-<FormTemplates xmlns="http://schemas.microsoft.com/sharepoint/v3/contenttype/forms">
-  <Display>DocumentLibraryForm</Display>
-  <Edit>DocumentLibraryForm</Edit>
-  <New>DocumentLibraryForm</New>
-</FormTemplates>
+<p:properties xmlns:p="http://schemas.microsoft.com/office/2006/metadata/properties" xmlns:xsi="http://www.w3.org/2001/XMLSchema-instance" xmlns:pc="http://schemas.microsoft.com/office/infopath/2007/PartnerControls">
+  <documentManagement/>
+</p:properties>
 </file>
 
 <file path=customXml/item2.xml><?xml version="1.0" encoding="utf-8"?>
@@ -4280,15 +4956,19 @@
 </file>
 
 <file path=customXml/item3.xml><?xml version="1.0" encoding="utf-8"?>
-<p:properties xmlns:p="http://schemas.microsoft.com/office/2006/metadata/properties" xmlns:xsi="http://www.w3.org/2001/XMLSchema-instance" xmlns:pc="http://schemas.microsoft.com/office/infopath/2007/PartnerControls">
-  <documentManagement/>
-</p:properties>
+<?mso-contentType ?>
+<FormTemplates xmlns="http://schemas.microsoft.com/sharepoint/v3/contenttype/forms">
+  <Display>DocumentLibraryForm</Display>
+  <Edit>DocumentLibraryForm</Edit>
+  <New>DocumentLibraryForm</New>
+</FormTemplates>
 </file>
 
 <file path=customXml/itemProps1.xml><?xml version="1.0" encoding="utf-8"?>
-<ds:datastoreItem xmlns:ds="http://schemas.openxmlformats.org/officeDocument/2006/customXml" ds:itemID="{134ACDC8-446D-4C3C-A159-6074757FFD1F}">
+<ds:datastoreItem xmlns:ds="http://schemas.openxmlformats.org/officeDocument/2006/customXml" ds:itemID="{0D6AC881-E556-4F84-9E57-B4ADB5DC2CEF}">
   <ds:schemaRefs>
-    <ds:schemaRef ds:uri="http://schemas.microsoft.com/sharepoint/v3/contenttype/forms"/>
+    <ds:schemaRef ds:uri="http://schemas.microsoft.com/office/2006/metadata/properties"/>
+    <ds:schemaRef ds:uri="http://schemas.microsoft.com/office/infopath/2007/PartnerControls"/>
   </ds:schemaRefs>
 </ds:datastoreItem>
 </file>
@@ -4312,10 +4992,9 @@
 </file>
 
 <file path=customXml/itemProps3.xml><?xml version="1.0" encoding="utf-8"?>
-<ds:datastoreItem xmlns:ds="http://schemas.openxmlformats.org/officeDocument/2006/customXml" ds:itemID="{0D6AC881-E556-4F84-9E57-B4ADB5DC2CEF}">
+<ds:datastoreItem xmlns:ds="http://schemas.openxmlformats.org/officeDocument/2006/customXml" ds:itemID="{134ACDC8-446D-4C3C-A159-6074757FFD1F}">
   <ds:schemaRefs>
-    <ds:schemaRef ds:uri="http://schemas.microsoft.com/office/2006/metadata/properties"/>
-    <ds:schemaRef ds:uri="http://schemas.microsoft.com/office/infopath/2007/PartnerControls"/>
+    <ds:schemaRef ds:uri="http://schemas.microsoft.com/sharepoint/v3/contenttype/forms"/>
   </ds:schemaRefs>
 </ds:datastoreItem>
 </file>
</xml_diff>